<commit_message>
Updated Meeting Minutes 09-11-2017
</commit_message>
<xml_diff>
--- a/documents/Meeting_Minutes_09-11-2017.docx
+++ b/documents/Meeting_Minutes_09-11-2017.docx
@@ -222,7 +222,27 @@
                 <w:sz w:val="18"/>
                 <w:szCs w:val="18"/>
               </w:rPr>
-              <w:t>Aerospace Bldg/</w:t>
+              <w:t xml:space="preserve">Aerospace </w:t>
+            </w:r>
+            <w:proofErr w:type="spellStart"/>
+            <w:r>
+              <w:rPr>
+                <w:rFonts w:ascii="Arial" w:hAnsi="Arial"/>
+                <w:color w:val="000000"/>
+                <w:sz w:val="18"/>
+                <w:szCs w:val="18"/>
+              </w:rPr>
+              <w:t>Bldg</w:t>
+            </w:r>
+            <w:proofErr w:type="spellEnd"/>
+            <w:r>
+              <w:rPr>
+                <w:rFonts w:ascii="Arial" w:hAnsi="Arial"/>
+                <w:color w:val="000000"/>
+                <w:sz w:val="18"/>
+                <w:szCs w:val="18"/>
+              </w:rPr>
+              <w:t>/</w:t>
             </w:r>
             <w:r>
               <w:rPr>
@@ -870,8 +890,19 @@
                 <w:sz w:val="18"/>
                 <w:szCs w:val="18"/>
               </w:rPr>
-              <w:t>Erin Gurnett</w:t>
-            </w:r>
+              <w:t xml:space="preserve">Erin </w:t>
+            </w:r>
+            <w:proofErr w:type="spellStart"/>
+            <w:r>
+              <w:rPr>
+                <w:rFonts w:ascii="Arial" w:hAnsi="Arial"/>
+                <w:color w:val="000000" w:themeColor="text1"/>
+                <w:sz w:val="18"/>
+                <w:szCs w:val="18"/>
+              </w:rPr>
+              <w:t>Gurnett</w:t>
+            </w:r>
+            <w:proofErr w:type="spellEnd"/>
           </w:p>
         </w:tc>
         <w:tc>
@@ -1056,15 +1087,37 @@
                 <w:szCs w:val="18"/>
               </w:rPr>
             </w:pPr>
-            <w:r>
-              <w:rPr>
-                <w:rFonts w:ascii="Arial" w:hAnsi="Arial"/>
-                <w:color w:val="000000" w:themeColor="text1"/>
-                <w:sz w:val="18"/>
-                <w:szCs w:val="18"/>
-              </w:rPr>
-              <w:t>Jaziel Pauda</w:t>
-            </w:r>
+            <w:proofErr w:type="spellStart"/>
+            <w:r>
+              <w:rPr>
+                <w:rFonts w:ascii="Arial" w:hAnsi="Arial"/>
+                <w:color w:val="000000" w:themeColor="text1"/>
+                <w:sz w:val="18"/>
+                <w:szCs w:val="18"/>
+              </w:rPr>
+              <w:t>Jaziel</w:t>
+            </w:r>
+            <w:proofErr w:type="spellEnd"/>
+            <w:r>
+              <w:rPr>
+                <w:rFonts w:ascii="Arial" w:hAnsi="Arial"/>
+                <w:color w:val="000000" w:themeColor="text1"/>
+                <w:sz w:val="18"/>
+                <w:szCs w:val="18"/>
+              </w:rPr>
+              <w:t xml:space="preserve"> </w:t>
+            </w:r>
+            <w:proofErr w:type="spellStart"/>
+            <w:r>
+              <w:rPr>
+                <w:rFonts w:ascii="Arial" w:hAnsi="Arial"/>
+                <w:color w:val="000000" w:themeColor="text1"/>
+                <w:sz w:val="18"/>
+                <w:szCs w:val="18"/>
+              </w:rPr>
+              <w:t>Pauda</w:t>
+            </w:r>
+            <w:proofErr w:type="spellEnd"/>
           </w:p>
         </w:tc>
         <w:tc>
@@ -1405,6 +1458,15 @@
               </w:rPr>
               <w:t>Discussed Response from Client</w:t>
             </w:r>
+            <w:r>
+              <w:rPr>
+                <w:rFonts w:ascii="Arial" w:hAnsi="Arial"/>
+                <w:color w:val="000000" w:themeColor="text1"/>
+                <w:sz w:val="18"/>
+                <w:szCs w:val="18"/>
+              </w:rPr>
+              <w:t>/Also, includes pre-discussion for changes to be made to our Test Case Document</w:t>
+            </w:r>
           </w:p>
           <w:p>
             <w:pPr>
@@ -1478,6 +1540,15 @@
                 <w:szCs w:val="18"/>
               </w:rPr>
               <w:t xml:space="preserve"> min</w:t>
+            </w:r>
+            <w:r>
+              <w:rPr>
+                <w:rFonts w:ascii="Arial" w:hAnsi="Arial"/>
+                <w:color w:val="000000" w:themeColor="text1"/>
+                <w:sz w:val="18"/>
+                <w:szCs w:val="18"/>
+              </w:rPr>
+              <w:t xml:space="preserve"> + 10 min</w:t>
             </w:r>
           </w:p>
         </w:tc>
@@ -1509,54 +1580,27 @@
                 <w:sz w:val="18"/>
                 <w:szCs w:val="18"/>
               </w:rPr>
-              <w:t>Made updates to the Test Cases because of response from Client</w:t>
-            </w:r>
-            <w:r>
-              <w:rPr>
-                <w:rFonts w:ascii="Arial" w:hAnsi="Arial"/>
-                <w:color w:val="000000" w:themeColor="text1"/>
-                <w:sz w:val="18"/>
-                <w:szCs w:val="18"/>
-              </w:rPr>
-              <w:t xml:space="preserve"> – Also made more updates to the Test Cases</w:t>
-            </w:r>
-          </w:p>
-          <w:p>
-            <w:pPr>
-              <w:spacing w:line="360" w:lineRule="auto"/>
-              <w:rPr>
-                <w:rFonts w:ascii="Arial" w:hAnsi="Arial"/>
-                <w:color w:val="000000" w:themeColor="text1"/>
-                <w:sz w:val="18"/>
-                <w:szCs w:val="18"/>
-              </w:rPr>
-            </w:pPr>
-            <w:r>
-              <w:rPr>
-                <w:rFonts w:ascii="Arial" w:hAnsi="Arial"/>
-                <w:color w:val="000000" w:themeColor="text1"/>
-                <w:sz w:val="18"/>
-                <w:szCs w:val="18"/>
-              </w:rPr>
-              <w:t>Have separate Test Case</w:t>
-            </w:r>
-            <w:r>
-              <w:rPr>
-                <w:rFonts w:ascii="Arial" w:hAnsi="Arial"/>
-                <w:color w:val="000000" w:themeColor="text1"/>
-                <w:sz w:val="18"/>
-                <w:szCs w:val="18"/>
-              </w:rPr>
-              <w:t>s for [TTTF], [TTFF], and [TFTF]</w:t>
-            </w:r>
-            <w:r>
-              <w:rPr>
-                <w:rFonts w:ascii="Arial" w:hAnsi="Arial"/>
-                <w:color w:val="000000" w:themeColor="text1"/>
-                <w:sz w:val="18"/>
-                <w:szCs w:val="18"/>
-              </w:rPr>
-              <w:t xml:space="preserve"> so we can determine which test fails.</w:t>
+              <w:t xml:space="preserve">Pre-work to setup </w:t>
+            </w:r>
+            <w:proofErr w:type="spellStart"/>
+            <w:r>
+              <w:rPr>
+                <w:rFonts w:ascii="Arial" w:hAnsi="Arial"/>
+                <w:color w:val="000000" w:themeColor="text1"/>
+                <w:sz w:val="18"/>
+                <w:szCs w:val="18"/>
+              </w:rPr>
+              <w:t>IntelliJ</w:t>
+            </w:r>
+            <w:proofErr w:type="spellEnd"/>
+            <w:r>
+              <w:rPr>
+                <w:rFonts w:ascii="Arial" w:hAnsi="Arial"/>
+                <w:color w:val="000000" w:themeColor="text1"/>
+                <w:sz w:val="18"/>
+                <w:szCs w:val="18"/>
+              </w:rPr>
+              <w:t xml:space="preserve"> environment to be able to view updates to Test Case document using Google Hangout for all team members to view at the same and to offer comments.</w:t>
             </w:r>
           </w:p>
         </w:tc>
@@ -1583,8 +1627,19 @@
                 <w:sz w:val="18"/>
                 <w:szCs w:val="18"/>
               </w:rPr>
-              <w:t>Erin Gurnett</w:t>
-            </w:r>
+              <w:t xml:space="preserve">Erin </w:t>
+            </w:r>
+            <w:proofErr w:type="spellStart"/>
+            <w:r>
+              <w:rPr>
+                <w:rFonts w:ascii="Arial" w:hAnsi="Arial"/>
+                <w:color w:val="000000" w:themeColor="text1"/>
+                <w:sz w:val="18"/>
+                <w:szCs w:val="18"/>
+              </w:rPr>
+              <w:t>Gurnett</w:t>
+            </w:r>
+            <w:proofErr w:type="spellEnd"/>
           </w:p>
         </w:tc>
         <w:tc>
@@ -1610,7 +1665,7 @@
                 <w:sz w:val="18"/>
                 <w:szCs w:val="18"/>
               </w:rPr>
-              <w:t>1 hour 25 min</w:t>
+              <w:t>15 min</w:t>
             </w:r>
           </w:p>
         </w:tc>
@@ -1642,25 +1697,54 @@
                 <w:sz w:val="18"/>
                 <w:szCs w:val="18"/>
               </w:rPr>
-              <w:t>Set up Next Meeting on</w:t>
-            </w:r>
-            <w:r>
-              <w:rPr>
-                <w:rFonts w:ascii="Arial" w:hAnsi="Arial"/>
-                <w:color w:val="000000" w:themeColor="text1"/>
-                <w:sz w:val="18"/>
-                <w:szCs w:val="18"/>
-              </w:rPr>
-              <w:t xml:space="preserve"> </w:t>
-            </w:r>
-            <w:r>
-              <w:rPr>
-                <w:rFonts w:ascii="Arial" w:hAnsi="Arial"/>
-                <w:color w:val="000000" w:themeColor="text1"/>
-                <w:sz w:val="18"/>
-                <w:szCs w:val="18"/>
-              </w:rPr>
-              <w:t xml:space="preserve">Monday, September 11, 2017 to </w:t>
+              <w:t>Made updates to the Test Cases because of response from Client</w:t>
+            </w:r>
+            <w:r>
+              <w:rPr>
+                <w:rFonts w:ascii="Arial" w:hAnsi="Arial"/>
+                <w:color w:val="000000" w:themeColor="text1"/>
+                <w:sz w:val="18"/>
+                <w:szCs w:val="18"/>
+              </w:rPr>
+              <w:t xml:space="preserve"> – Also made more updates to the Test Cases</w:t>
+            </w:r>
+          </w:p>
+          <w:p>
+            <w:pPr>
+              <w:spacing w:line="360" w:lineRule="auto"/>
+              <w:rPr>
+                <w:rFonts w:ascii="Arial" w:hAnsi="Arial"/>
+                <w:color w:val="000000" w:themeColor="text1"/>
+                <w:sz w:val="18"/>
+                <w:szCs w:val="18"/>
+              </w:rPr>
+            </w:pPr>
+            <w:r>
+              <w:rPr>
+                <w:rFonts w:ascii="Arial" w:hAnsi="Arial"/>
+                <w:color w:val="000000" w:themeColor="text1"/>
+                <w:sz w:val="18"/>
+                <w:szCs w:val="18"/>
+              </w:rPr>
+              <w:t>Have separate Test Case</w:t>
+            </w:r>
+            <w:r>
+              <w:rPr>
+                <w:rFonts w:ascii="Arial" w:hAnsi="Arial"/>
+                <w:color w:val="000000" w:themeColor="text1"/>
+                <w:sz w:val="18"/>
+                <w:szCs w:val="18"/>
+              </w:rPr>
+              <w:t>s for [TTTF], [TTFF], and [TFTF]</w:t>
+            </w:r>
+            <w:r>
+              <w:rPr>
+                <w:rFonts w:ascii="Arial" w:hAnsi="Arial"/>
+                <w:color w:val="000000" w:themeColor="text1"/>
+                <w:sz w:val="18"/>
+                <w:szCs w:val="18"/>
+              </w:rPr>
+              <w:t xml:space="preserve"> so we can determine which test fails.</w:t>
             </w:r>
           </w:p>
         </w:tc>
@@ -1687,8 +1771,19 @@
                 <w:sz w:val="18"/>
                 <w:szCs w:val="18"/>
               </w:rPr>
-              <w:t>Vicky Lym</w:t>
-            </w:r>
+              <w:t xml:space="preserve">Erin </w:t>
+            </w:r>
+            <w:proofErr w:type="spellStart"/>
+            <w:r>
+              <w:rPr>
+                <w:rFonts w:ascii="Arial" w:hAnsi="Arial"/>
+                <w:color w:val="000000" w:themeColor="text1"/>
+                <w:sz w:val="18"/>
+                <w:szCs w:val="18"/>
+              </w:rPr>
+              <w:t>Gurnett</w:t>
+            </w:r>
+            <w:proofErr w:type="spellEnd"/>
           </w:p>
         </w:tc>
         <w:tc>
@@ -1714,16 +1809,7 @@
                 <w:sz w:val="18"/>
                 <w:szCs w:val="18"/>
               </w:rPr>
-              <w:t>5</w:t>
-            </w:r>
-            <w:r>
-              <w:rPr>
-                <w:rFonts w:ascii="Arial" w:hAnsi="Arial"/>
-                <w:color w:val="000000" w:themeColor="text1"/>
-                <w:sz w:val="18"/>
-                <w:szCs w:val="18"/>
-              </w:rPr>
-              <w:t xml:space="preserve"> min</w:t>
+              <w:t>50 min</w:t>
             </w:r>
           </w:p>
         </w:tc>
@@ -1755,18 +1841,52 @@
                 <w:sz w:val="18"/>
                 <w:szCs w:val="18"/>
               </w:rPr>
-              <w:t>We plan on working on all</w:t>
-            </w:r>
-            <w:bookmarkStart w:id="0" w:name="_GoBack"/>
-            <w:bookmarkEnd w:id="0"/>
-            <w:r>
-              <w:rPr>
-                <w:rFonts w:ascii="Arial" w:hAnsi="Arial"/>
-                <w:color w:val="000000" w:themeColor="text1"/>
-                <w:sz w:val="18"/>
-                <w:szCs w:val="18"/>
-              </w:rPr>
-              <w:t xml:space="preserve"> five test cases as a group</w:t>
+              <w:t>Set up Next Meeting on</w:t>
+            </w:r>
+            <w:r>
+              <w:rPr>
+                <w:rFonts w:ascii="Arial" w:hAnsi="Arial"/>
+                <w:color w:val="000000" w:themeColor="text1"/>
+                <w:sz w:val="18"/>
+                <w:szCs w:val="18"/>
+              </w:rPr>
+              <w:t xml:space="preserve"> </w:t>
+            </w:r>
+            <w:r>
+              <w:rPr>
+                <w:rFonts w:ascii="Arial" w:hAnsi="Arial"/>
+                <w:color w:val="000000" w:themeColor="text1"/>
+                <w:sz w:val="18"/>
+                <w:szCs w:val="18"/>
+              </w:rPr>
+              <w:t>Tuesday, September 12</w:t>
+            </w:r>
+            <w:r>
+              <w:rPr>
+                <w:rFonts w:ascii="Arial" w:hAnsi="Arial"/>
+                <w:color w:val="000000" w:themeColor="text1"/>
+                <w:sz w:val="18"/>
+                <w:szCs w:val="18"/>
+              </w:rPr>
+              <w:t>, 2017 to</w:t>
+            </w:r>
+            <w:r>
+              <w:rPr>
+                <w:rFonts w:ascii="Arial" w:hAnsi="Arial"/>
+                <w:color w:val="000000" w:themeColor="text1"/>
+                <w:sz w:val="18"/>
+                <w:szCs w:val="18"/>
+              </w:rPr>
+              <w:t xml:space="preserve"> continue creation and discussion of Test Cases.  Also, may make assignments to write code for our Deliverable Class</w:t>
+            </w:r>
+            <w:r>
+              <w:rPr>
+                <w:rFonts w:ascii="Arial" w:hAnsi="Arial"/>
+                <w:color w:val="000000" w:themeColor="text1"/>
+                <w:sz w:val="18"/>
+                <w:szCs w:val="18"/>
+              </w:rPr>
+              <w:t xml:space="preserve"> </w:t>
             </w:r>
           </w:p>
         </w:tc>
@@ -1793,7 +1913,7 @@
                 <w:sz w:val="18"/>
                 <w:szCs w:val="18"/>
               </w:rPr>
-              <w:t>Erin Gurnett</w:t>
+              <w:t>Vicky Lym</w:t>
             </w:r>
           </w:p>
         </w:tc>
@@ -1813,6 +1933,139 @@
                 <w:szCs w:val="18"/>
               </w:rPr>
             </w:pPr>
+            <w:r>
+              <w:rPr>
+                <w:rFonts w:ascii="Arial" w:hAnsi="Arial"/>
+                <w:color w:val="000000" w:themeColor="text1"/>
+                <w:sz w:val="18"/>
+                <w:szCs w:val="18"/>
+              </w:rPr>
+              <w:t>3</w:t>
+            </w:r>
+            <w:r>
+              <w:rPr>
+                <w:rFonts w:ascii="Arial" w:hAnsi="Arial"/>
+                <w:color w:val="000000" w:themeColor="text1"/>
+                <w:sz w:val="18"/>
+                <w:szCs w:val="18"/>
+              </w:rPr>
+              <w:t xml:space="preserve"> min</w:t>
+            </w:r>
+          </w:p>
+        </w:tc>
+      </w:tr>
+      <w:tr>
+        <w:trPr>
+          <w:trHeight w:val="431"/>
+        </w:trPr>
+        <w:tc>
+          <w:tcPr>
+            <w:tcW w:w="5305" w:type="dxa"/>
+            <w:gridSpan w:val="4"/>
+            <w:vAlign w:val="bottom"/>
+          </w:tcPr>
+          <w:p>
+            <w:pPr>
+              <w:spacing w:line="360" w:lineRule="auto"/>
+              <w:rPr>
+                <w:rFonts w:ascii="Arial" w:hAnsi="Arial"/>
+                <w:color w:val="000000" w:themeColor="text1"/>
+                <w:sz w:val="18"/>
+                <w:szCs w:val="18"/>
+              </w:rPr>
+            </w:pPr>
+            <w:r>
+              <w:rPr>
+                <w:rFonts w:ascii="Arial" w:hAnsi="Arial"/>
+                <w:color w:val="000000" w:themeColor="text1"/>
+                <w:sz w:val="18"/>
+                <w:szCs w:val="18"/>
+              </w:rPr>
+              <w:t>This first go round of Test case creation was done collaboratively</w:t>
+            </w:r>
+            <w:r>
+              <w:rPr>
+                <w:rFonts w:ascii="Arial" w:hAnsi="Arial"/>
+                <w:color w:val="000000" w:themeColor="text1"/>
+                <w:sz w:val="18"/>
+                <w:szCs w:val="18"/>
+              </w:rPr>
+              <w:t xml:space="preserve"> (See task above).</w:t>
+            </w:r>
+          </w:p>
+        </w:tc>
+        <w:tc>
+          <w:tcPr>
+            <w:tcW w:w="2701" w:type="dxa"/>
+            <w:gridSpan w:val="3"/>
+            <w:vAlign w:val="bottom"/>
+          </w:tcPr>
+          <w:p>
+            <w:pPr>
+              <w:spacing w:line="360" w:lineRule="auto"/>
+              <w:rPr>
+                <w:rFonts w:ascii="Arial" w:hAnsi="Arial"/>
+                <w:color w:val="000000" w:themeColor="text1"/>
+                <w:sz w:val="18"/>
+                <w:szCs w:val="18"/>
+              </w:rPr>
+            </w:pPr>
+            <w:r>
+              <w:rPr>
+                <w:rFonts w:ascii="Arial" w:hAnsi="Arial"/>
+                <w:color w:val="000000" w:themeColor="text1"/>
+                <w:sz w:val="18"/>
+                <w:szCs w:val="18"/>
+              </w:rPr>
+              <w:t xml:space="preserve">Erin </w:t>
+            </w:r>
+            <w:proofErr w:type="spellStart"/>
+            <w:r>
+              <w:rPr>
+                <w:rFonts w:ascii="Arial" w:hAnsi="Arial"/>
+                <w:color w:val="000000" w:themeColor="text1"/>
+                <w:sz w:val="18"/>
+                <w:szCs w:val="18"/>
+              </w:rPr>
+              <w:t>Gurnett</w:t>
+            </w:r>
+            <w:proofErr w:type="spellEnd"/>
+          </w:p>
+        </w:tc>
+        <w:tc>
+          <w:tcPr>
+            <w:tcW w:w="2789" w:type="dxa"/>
+            <w:gridSpan w:val="2"/>
+            <w:vAlign w:val="bottom"/>
+          </w:tcPr>
+          <w:p>
+            <w:pPr>
+              <w:spacing w:line="360" w:lineRule="auto"/>
+              <w:rPr>
+                <w:rFonts w:ascii="Arial" w:hAnsi="Arial"/>
+                <w:color w:val="000000" w:themeColor="text1"/>
+                <w:sz w:val="18"/>
+                <w:szCs w:val="18"/>
+              </w:rPr>
+            </w:pPr>
+            <w:r>
+              <w:rPr>
+                <w:rFonts w:ascii="Arial" w:hAnsi="Arial"/>
+                <w:color w:val="000000" w:themeColor="text1"/>
+                <w:sz w:val="18"/>
+                <w:szCs w:val="18"/>
+              </w:rPr>
+              <w:t>2</w:t>
+            </w:r>
+            <w:r>
+              <w:rPr>
+                <w:rFonts w:ascii="Arial" w:hAnsi="Arial"/>
+                <w:color w:val="000000" w:themeColor="text1"/>
+                <w:sz w:val="18"/>
+                <w:szCs w:val="18"/>
+              </w:rPr>
+              <w:t xml:space="preserve"> min</w:t>
+            </w:r>
           </w:p>
         </w:tc>
       </w:tr>
@@ -1984,6 +2237,15 @@
               </w:rPr>
               <w:t>Choose a Test Case to code a Unit Test, post to slack what Test Case you are coding</w:t>
             </w:r>
+            <w:r>
+              <w:rPr>
+                <w:rFonts w:ascii="Arial" w:hAnsi="Arial"/>
+                <w:color w:val="000000" w:themeColor="text1"/>
+                <w:sz w:val="18"/>
+                <w:szCs w:val="18"/>
+              </w:rPr>
+              <w:t>/REMOVE this Action because decision was made to work on the Test Cases collaboratively</w:t>
+            </w:r>
           </w:p>
         </w:tc>
         <w:tc>
@@ -2036,7 +2298,16 @@
                 <w:sz w:val="18"/>
                 <w:szCs w:val="18"/>
               </w:rPr>
-              <w:t>Tuesday, September 12, 2017</w:t>
+              <w:t>Monday, September 11</w:t>
+            </w:r>
+            <w:r>
+              <w:rPr>
+                <w:rFonts w:ascii="Arial" w:hAnsi="Arial"/>
+                <w:color w:val="000000" w:themeColor="text1"/>
+                <w:sz w:val="18"/>
+                <w:szCs w:val="18"/>
+              </w:rPr>
+              <w:t>, 2017</w:t>
             </w:r>
           </w:p>
         </w:tc>
@@ -2068,7 +2339,17 @@
                 <w:sz w:val="18"/>
                 <w:szCs w:val="18"/>
               </w:rPr>
-              <w:t>Review and Update Test Case Descriptions, Add comment to Slack if you make any changes to Test Case Descriptions and which ones you changed</w:t>
+              <w:t xml:space="preserve">Review and Update Test Case Descriptions, Add comment to </w:t>
+            </w:r>
+            <w:r>
+              <w:rPr>
+                <w:rFonts w:ascii="Arial" w:hAnsi="Arial"/>
+                <w:color w:val="000000" w:themeColor="text1"/>
+                <w:sz w:val="18"/>
+                <w:szCs w:val="18"/>
+              </w:rPr>
+              <w:lastRenderedPageBreak/>
+              <w:t>Slack if you make any changes to Test Case Descriptions and which ones you changed</w:t>
             </w:r>
           </w:p>
         </w:tc>
@@ -2095,6 +2376,7 @@
                 <w:sz w:val="18"/>
                 <w:szCs w:val="18"/>
               </w:rPr>
+              <w:lastRenderedPageBreak/>
               <w:t>All</w:t>
             </w:r>
           </w:p>
@@ -2154,6 +2436,7 @@
                 <w:sz w:val="18"/>
                 <w:szCs w:val="18"/>
               </w:rPr>
+              <w:lastRenderedPageBreak/>
               <w:t>Revisit the Requirements as Needed</w:t>
             </w:r>
           </w:p>
@@ -2240,47 +2523,100 @@
                 <w:sz w:val="18"/>
                 <w:szCs w:val="18"/>
               </w:rPr>
-              <w:t>Before making any updates or additions to Github, issue a</w:t>
-            </w:r>
-          </w:p>
-          <w:p>
-            <w:pPr>
-              <w:spacing w:line="360" w:lineRule="auto"/>
-              <w:rPr>
-                <w:rFonts w:ascii="Arial" w:hAnsi="Arial"/>
-                <w:color w:val="000000" w:themeColor="text1"/>
-                <w:sz w:val="18"/>
-                <w:szCs w:val="18"/>
-              </w:rPr>
-            </w:pPr>
-            <w:r>
-              <w:rPr>
-                <w:rFonts w:ascii="Arial" w:hAnsi="Arial"/>
-                <w:color w:val="000000" w:themeColor="text1"/>
-                <w:sz w:val="18"/>
-                <w:szCs w:val="18"/>
-              </w:rPr>
-              <w:t>Terminal command to update your local repository with the most current files on our Github Repository for this project:</w:t>
-            </w:r>
-          </w:p>
-          <w:p>
-            <w:pPr>
-              <w:spacing w:line="360" w:lineRule="auto"/>
-              <w:rPr>
-                <w:rFonts w:ascii="Arial" w:hAnsi="Arial"/>
-                <w:color w:val="000000" w:themeColor="text1"/>
-                <w:sz w:val="18"/>
-                <w:szCs w:val="18"/>
-              </w:rPr>
-            </w:pPr>
-            <w:r>
-              <w:rPr>
-                <w:rFonts w:ascii="Arial" w:hAnsi="Arial"/>
-                <w:color w:val="000000" w:themeColor="text1"/>
-                <w:sz w:val="18"/>
-                <w:szCs w:val="18"/>
-              </w:rPr>
-              <w:t>git pull origin master</w:t>
+              <w:t xml:space="preserve">Before making any updates or additions to </w:t>
+            </w:r>
+            <w:proofErr w:type="spellStart"/>
+            <w:r>
+              <w:rPr>
+                <w:rFonts w:ascii="Arial" w:hAnsi="Arial"/>
+                <w:color w:val="000000" w:themeColor="text1"/>
+                <w:sz w:val="18"/>
+                <w:szCs w:val="18"/>
+              </w:rPr>
+              <w:t>Github</w:t>
+            </w:r>
+            <w:proofErr w:type="spellEnd"/>
+            <w:r>
+              <w:rPr>
+                <w:rFonts w:ascii="Arial" w:hAnsi="Arial"/>
+                <w:color w:val="000000" w:themeColor="text1"/>
+                <w:sz w:val="18"/>
+                <w:szCs w:val="18"/>
+              </w:rPr>
+              <w:t>, issue a</w:t>
+            </w:r>
+          </w:p>
+          <w:p>
+            <w:pPr>
+              <w:spacing w:line="360" w:lineRule="auto"/>
+              <w:rPr>
+                <w:rFonts w:ascii="Arial" w:hAnsi="Arial"/>
+                <w:color w:val="000000" w:themeColor="text1"/>
+                <w:sz w:val="18"/>
+                <w:szCs w:val="18"/>
+              </w:rPr>
+            </w:pPr>
+            <w:r>
+              <w:rPr>
+                <w:rFonts w:ascii="Arial" w:hAnsi="Arial"/>
+                <w:color w:val="000000" w:themeColor="text1"/>
+                <w:sz w:val="18"/>
+                <w:szCs w:val="18"/>
+              </w:rPr>
+              <w:t xml:space="preserve">Terminal command to update your local repository with the most current files on our </w:t>
+            </w:r>
+            <w:proofErr w:type="spellStart"/>
+            <w:r>
+              <w:rPr>
+                <w:rFonts w:ascii="Arial" w:hAnsi="Arial"/>
+                <w:color w:val="000000" w:themeColor="text1"/>
+                <w:sz w:val="18"/>
+                <w:szCs w:val="18"/>
+              </w:rPr>
+              <w:t>Github</w:t>
+            </w:r>
+            <w:proofErr w:type="spellEnd"/>
+            <w:r>
+              <w:rPr>
+                <w:rFonts w:ascii="Arial" w:hAnsi="Arial"/>
+                <w:color w:val="000000" w:themeColor="text1"/>
+                <w:sz w:val="18"/>
+                <w:szCs w:val="18"/>
+              </w:rPr>
+              <w:t xml:space="preserve"> Repository for this project:</w:t>
+            </w:r>
+          </w:p>
+          <w:p>
+            <w:pPr>
+              <w:spacing w:line="360" w:lineRule="auto"/>
+              <w:rPr>
+                <w:rFonts w:ascii="Arial" w:hAnsi="Arial"/>
+                <w:color w:val="000000" w:themeColor="text1"/>
+                <w:sz w:val="18"/>
+                <w:szCs w:val="18"/>
+              </w:rPr>
+            </w:pPr>
+            <w:proofErr w:type="spellStart"/>
+            <w:proofErr w:type="gramStart"/>
+            <w:r>
+              <w:rPr>
+                <w:rFonts w:ascii="Arial" w:hAnsi="Arial"/>
+                <w:color w:val="000000" w:themeColor="text1"/>
+                <w:sz w:val="18"/>
+                <w:szCs w:val="18"/>
+              </w:rPr>
+              <w:t>git</w:t>
+            </w:r>
+            <w:proofErr w:type="spellEnd"/>
+            <w:proofErr w:type="gramEnd"/>
+            <w:r>
+              <w:rPr>
+                <w:rFonts w:ascii="Arial" w:hAnsi="Arial"/>
+                <w:color w:val="000000" w:themeColor="text1"/>
+                <w:sz w:val="18"/>
+                <w:szCs w:val="18"/>
+              </w:rPr>
+              <w:t xml:space="preserve"> pull origin master</w:t>
             </w:r>
           </w:p>
         </w:tc>
@@ -2300,6 +2636,8 @@
                 <w:szCs w:val="18"/>
               </w:rPr>
             </w:pPr>
+            <w:bookmarkStart w:id="0" w:name="_GoBack"/>
+            <w:bookmarkEnd w:id="0"/>
             <w:r>
               <w:rPr>
                 <w:rFonts w:ascii="Arial" w:hAnsi="Arial"/>
@@ -2368,7 +2706,6 @@
                 <w:sz w:val="22"/>
                 <w:szCs w:val="22"/>
               </w:rPr>
-              <w:lastRenderedPageBreak/>
               <w:t>5.</w:t>
             </w:r>
             <w:r>
@@ -2515,7 +2852,7 @@
                 <w:sz w:val="18"/>
                 <w:szCs w:val="18"/>
               </w:rPr>
-              <w:t>1</w:t>
+              <w:t>2</w:t>
             </w:r>
             <w:r>
               <w:rPr>
@@ -2661,6 +2998,15 @@
                 <w:szCs w:val="18"/>
               </w:rPr>
               <w:t>Continue Collaboration on Creating the Test Cases for this Project</w:t>
+            </w:r>
+            <w:r>
+              <w:rPr>
+                <w:rFonts w:ascii="Arial" w:hAnsi="Arial"/>
+                <w:color w:val="000000"/>
+                <w:sz w:val="18"/>
+                <w:szCs w:val="18"/>
+              </w:rPr>
+              <w:t xml:space="preserve"> and Possibly Assigning Work to begin Coding our Deliverable Class</w:t>
             </w:r>
           </w:p>
         </w:tc>
@@ -4463,7 +4809,7 @@
   <a:extraClrSchemeLst/>
   <a:extLst>
     <a:ext uri="{05A4C25C-085E-4340-85A3-A5531E510DB2}">
-      <thm15:themeFamily xmlns:thm15="http://schemas.microsoft.com/office/thememl/2012/main" xmlns="" name="Office Theme" id="{62F939B6-93AF-4DB8-9C6B-D6C7DFDC589F}" vid="{4A3C46E8-61CC-4603-A589-7422A47A8E4A}"/>
+      <thm15:themeFamily xmlns="" xmlns:thm15="http://schemas.microsoft.com/office/thememl/2012/main" name="Office Theme" id="{62F939B6-93AF-4DB8-9C6B-D6C7DFDC589F}" vid="{4A3C46E8-61CC-4603-A589-7422A47A8E4A}"/>
     </a:ext>
   </a:extLst>
 </a:theme>
@@ -4474,7 +4820,7 @@
 </file>
 
 <file path=customXml/itemProps1.xml><?xml version="1.0" encoding="utf-8"?>
-<ds:datastoreItem xmlns:ds="http://schemas.openxmlformats.org/officeDocument/2006/customXml" ds:itemID="{C4374492-C8AB-604B-A12D-B745FF1423E5}">
+<ds:datastoreItem xmlns:ds="http://schemas.openxmlformats.org/officeDocument/2006/customXml" ds:itemID="{9EE5935D-967E-884D-954F-29D02BD592E3}">
   <ds:schemaRefs>
     <ds:schemaRef ds:uri="http://schemas.openxmlformats.org/officeDocument/2006/bibliography"/>
   </ds:schemaRefs>

</xml_diff>